<commit_message>
actualizado el readme es.docx
</commit_message>
<xml_diff>
--- a/readme es.docx
+++ b/readme es.docx
@@ -350,11 +350,16 @@
     </w:p>
     <w:p/>
     <w:p>
+      <w:r>
+        <w:t>Además, se puede utilizar la tecla control en cualquier parte del juego para silenciar el mensaje que esté diciendo la voz en ese momento.</w:t>
+      </w:r>
+    </w:p>
+    <w:p/>
+    <w:p>
       <w:pPr>
         <w:pStyle w:val="Heading1"/>
       </w:pPr>
       <w:r>
-        <w:lastRenderedPageBreak/>
         <w:t>Salida de voz:</w:t>
       </w:r>
     </w:p>
@@ -1172,11 +1177,17 @@
       <w:r>
         <w:t xml:space="preserve"> un archivo con extensión </w:t>
       </w:r>
+      <w:r>
+        <w:t>“</w:t>
+      </w:r>
       <w:proofErr w:type="spellStart"/>
       <w:r>
         <w:t>rtms</w:t>
       </w:r>
       <w:proofErr w:type="spellEnd"/>
+      <w:r>
+        <w:t>”</w:t>
+      </w:r>
       <w:r>
         <w:t xml:space="preserve">, que </w:t>
       </w:r>
@@ -1311,6 +1322,12 @@
       <w:r>
         <w:lastRenderedPageBreak/>
         <w:t>control de volumen propio, por lo que requiere ajustarse mediante el mezclador de volumen del sistema operativo.</w:t>
+      </w:r>
+    </w:p>
+    <w:p/>
+    <w:p>
+      <w:r>
+        <w:t>En la pantalla de grabación, no presionar sin querer la tecla control para silenciar el output de voz, ni si quiera en la cuenta regresiva, por un pequeño bug, la grabación registra la tecla control como parte de su grabación y obviamente eso es inválido.</w:t>
       </w:r>
     </w:p>
     <w:p/>
@@ -1521,52 +1538,178 @@
     </w:p>
     <w:p/>
     <w:p/>
+    <w:p/>
+    <w:p/>
     <w:p>
       <w:pPr>
         <w:pStyle w:val="Heading1"/>
       </w:pPr>
-      <w:proofErr w:type="spellStart"/>
-      <w:r>
-        <w:t>Changelog</w:t>
-      </w:r>
-      <w:proofErr w:type="spellEnd"/>
-      <w:r>
-        <w:t>:</w:t>
-      </w:r>
-    </w:p>
-    <w:p>
-      <w:pPr>
-        <w:pStyle w:val="Heading1"/>
-      </w:pPr>
-    </w:p>
-    <w:p>
-      <w:pPr>
-        <w:pStyle w:val="Heading1"/>
-      </w:pPr>
-    </w:p>
-    <w:p>
-      <w:r>
-        <w:t>Versión 1.0.0: Lanzamiento inicial del juego. Incluye todos los modos básicos y una jugabilidad no perfecta, pero funcional.</w:t>
-      </w:r>
-    </w:p>
-    <w:p/>
-    <w:p>
-      <w:pPr>
-        <w:pStyle w:val="Heading1"/>
-      </w:pPr>
-      <w:r>
-        <w:t xml:space="preserve"> </w:t>
-      </w:r>
-    </w:p>
-    <w:p>
-      <w:r>
-        <w:t>¡A bailar!</w:t>
-      </w:r>
-    </w:p>
+      <w:r>
+        <w:lastRenderedPageBreak/>
+        <w:t>Requerimientos para ejecutar desde código fuente:</w:t>
+      </w:r>
+    </w:p>
+    <w:p/>
+    <w:p/>
+    <w:p>
+      <w:r>
+        <w:t xml:space="preserve">El repositorio del juego se encuentra en </w:t>
+      </w:r>
+      <w:proofErr w:type="spellStart"/>
+      <w:r>
+        <w:t>github</w:t>
+      </w:r>
+      <w:proofErr w:type="spellEnd"/>
+      <w:r>
+        <w:t>, en la siguiente dirección:</w:t>
+      </w:r>
+    </w:p>
+    <w:p>
+      <w:r>
+        <w:t>http://github.org/sanslash332 /</w:t>
+      </w:r>
+      <w:proofErr w:type="spellStart"/>
+      <w:r>
+        <w:t>ritmsounds</w:t>
+      </w:r>
+      <w:proofErr w:type="spellEnd"/>
+    </w:p>
+    <w:p/>
     <w:p>
       <w:bookmarkStart w:id="0" w:name="_GoBack"/>
       <w:bookmarkEnd w:id="0"/>
     </w:p>
+    <w:p>
+      <w:r>
+        <w:t>La versión actual tiene los siguientes requerimientos:</w:t>
+      </w:r>
+    </w:p>
+    <w:p/>
+    <w:p>
+      <w:pPr>
+        <w:pStyle w:val="ListParagraph"/>
+        <w:numPr>
+          <w:ilvl w:val="0"/>
+          <w:numId w:val="2"/>
+        </w:numPr>
+      </w:pPr>
+      <w:r>
+        <w:t>Python 3.4 32 bits</w:t>
+      </w:r>
+    </w:p>
+    <w:p>
+      <w:pPr>
+        <w:pStyle w:val="ListParagraph"/>
+        <w:numPr>
+          <w:ilvl w:val="0"/>
+          <w:numId w:val="2"/>
+        </w:numPr>
+      </w:pPr>
+      <w:proofErr w:type="spellStart"/>
+      <w:r>
+        <w:t>Pygame</w:t>
+      </w:r>
+      <w:proofErr w:type="spellEnd"/>
+      <w:r>
+        <w:t xml:space="preserve"> 1.9.2 </w:t>
+      </w:r>
+    </w:p>
+    <w:p>
+      <w:pPr>
+        <w:pStyle w:val="ListParagraph"/>
+        <w:numPr>
+          <w:ilvl w:val="0"/>
+          <w:numId w:val="2"/>
+        </w:numPr>
+      </w:pPr>
+      <w:proofErr w:type="spellStart"/>
+      <w:r>
+        <w:t>Jsonpickle</w:t>
+      </w:r>
+      <w:proofErr w:type="spellEnd"/>
+    </w:p>
+    <w:p>
+      <w:pPr>
+        <w:pStyle w:val="ListParagraph"/>
+        <w:numPr>
+          <w:ilvl w:val="0"/>
+          <w:numId w:val="2"/>
+        </w:numPr>
+      </w:pPr>
+      <w:proofErr w:type="spellStart"/>
+      <w:r>
+        <w:t>Demjson</w:t>
+      </w:r>
+      <w:proofErr w:type="spellEnd"/>
+      <w:r>
+        <w:t xml:space="preserve"> o </w:t>
+      </w:r>
+      <w:proofErr w:type="spellStart"/>
+      <w:r>
+        <w:t>simplejson</w:t>
+      </w:r>
+      <w:proofErr w:type="spellEnd"/>
+    </w:p>
+    <w:p/>
+    <w:p>
+      <w:r>
+        <w:t xml:space="preserve">El código puede ser compilado en Linux o en Mac, pero previamente es necesario adaptar el archivo “speechManager.py” para evitar que cargue las </w:t>
+      </w:r>
+      <w:proofErr w:type="spellStart"/>
+      <w:r>
+        <w:t>dll</w:t>
+      </w:r>
+      <w:proofErr w:type="spellEnd"/>
+      <w:r>
+        <w:t xml:space="preserve"> de Windows y en vez, emplee el sistema de voz del sistema operativo en el cual se está ejecutando el juego.</w:t>
+      </w:r>
+    </w:p>
+    <w:p/>
+    <w:p/>
+    <w:p/>
+    <w:p>
+      <w:pPr>
+        <w:pStyle w:val="Heading1"/>
+      </w:pPr>
+      <w:proofErr w:type="spellStart"/>
+      <w:r>
+        <w:t>Changelog</w:t>
+      </w:r>
+      <w:proofErr w:type="spellEnd"/>
+      <w:r>
+        <w:t>:</w:t>
+      </w:r>
+    </w:p>
+    <w:p>
+      <w:pPr>
+        <w:pStyle w:val="Heading1"/>
+      </w:pPr>
+    </w:p>
+    <w:p>
+      <w:pPr>
+        <w:pStyle w:val="Heading1"/>
+      </w:pPr>
+    </w:p>
+    <w:p>
+      <w:r>
+        <w:t>Versión 1.0.0: Lanzamiento inicial del juego. Incluye todos los modos básicos y una jugabilidad no perfecta, pero funcional.</w:t>
+      </w:r>
+    </w:p>
+    <w:p/>
+    <w:p>
+      <w:pPr>
+        <w:pStyle w:val="Heading1"/>
+      </w:pPr>
+      <w:r>
+        <w:t xml:space="preserve"> </w:t>
+      </w:r>
+    </w:p>
+    <w:p>
+      <w:r>
+        <w:t>¡A bailar!</w:t>
+      </w:r>
+    </w:p>
+    <w:p/>
     <w:sectPr>
       <w:headerReference w:type="even" r:id="rId7"/>
       <w:headerReference w:type="default" r:id="rId8"/>

</xml_diff>